<commit_message>
add response to reviewers
</commit_message>
<xml_diff>
--- a/Paper Draft/response to reviewers/Response to reviewersv0.1_CD.docx
+++ b/Paper Draft/response to reviewers/Response to reviewersv0.1_CD.docx
@@ -52,7 +52,35 @@
         <w:rPr>
           <w:color w:val="000000"/>
         </w:rPr>
-        <w:t>Dear Dr. Darquenne,     </w:t>
+        <w:t xml:space="preserve">Dear </w:t>
+      </w:r>
+      <w:proofErr w:type="gramStart"/>
+      <w:r>
+        <w:rPr>
+          <w:color w:val="000000"/>
+        </w:rPr>
+        <w:t>Dr.</w:t>
+      </w:r>
+      <w:proofErr w:type="gramEnd"/>
+      <w:r>
+        <w:rPr>
+          <w:color w:val="000000"/>
+        </w:rPr>
+        <w:t xml:space="preserve"> </w:t>
+      </w:r>
+      <w:proofErr w:type="spellStart"/>
+      <w:r>
+        <w:rPr>
+          <w:color w:val="000000"/>
+        </w:rPr>
+        <w:t>Darquenne</w:t>
+      </w:r>
+      <w:proofErr w:type="spellEnd"/>
+      <w:r>
+        <w:rPr>
+          <w:color w:val="000000"/>
+        </w:rPr>
+        <w:t>,     </w:t>
       </w:r>
     </w:p>
     <w:p>
@@ -180,7 +208,21 @@
         <w:rPr>
           <w:color w:val="000000"/>
         </w:rPr>
-        <w:t>Journal of Aerosol Science values your contribution and I look forward to receiving your revised manuscript.￼   </w:t>
+        <w:t xml:space="preserve">Journal of Aerosol Science values your contribution and I look forward to receiving your revised </w:t>
+      </w:r>
+      <w:proofErr w:type="gramStart"/>
+      <w:r>
+        <w:rPr>
+          <w:color w:val="000000"/>
+        </w:rPr>
+        <w:t>manuscript.￼</w:t>
+      </w:r>
+      <w:proofErr w:type="gramEnd"/>
+      <w:r>
+        <w:rPr>
+          <w:color w:val="000000"/>
+        </w:rPr>
+        <w:t xml:space="preserve">   </w:t>
       </w:r>
     </w:p>
     <w:p>
@@ -300,7 +342,35 @@
         <w:rPr>
           <w:color w:val="000000"/>
         </w:rPr>
-        <w:t>Reviewer #1: This is a unique study in that using available measurements on particle deposition in the lungs of Balb/c mice, authors examined the hot spots (regions with high deposition). Findings of the study can aid in improved health risk assessment based on localized and not total dose of deposited particles in the lung. It can also inform drug delivery to targeted sites in the lung. The study is well done and this reviewer offers a few comments/suggestions to be addressed to improve the quality of the work.</w:t>
+        <w:t xml:space="preserve">Reviewer #1: This is a unique study in that using available measurements on particle deposition in the lungs of </w:t>
+      </w:r>
+      <w:proofErr w:type="spellStart"/>
+      <w:r>
+        <w:rPr>
+          <w:color w:val="000000"/>
+        </w:rPr>
+        <w:t>Balb</w:t>
+      </w:r>
+      <w:proofErr w:type="spellEnd"/>
+      <w:r>
+        <w:rPr>
+          <w:color w:val="000000"/>
+        </w:rPr>
+        <w:t xml:space="preserve">/c mice, authors examined the hot spots (regions with high deposition). Findings of the study can aid in improved health risk assessment based on localized and not total dose of deposited particles in the lung. It can also inform drug delivery to targeted sites in the lung. The study is well </w:t>
+      </w:r>
+      <w:proofErr w:type="gramStart"/>
+      <w:r>
+        <w:rPr>
+          <w:color w:val="000000"/>
+        </w:rPr>
+        <w:t>done</w:t>
+      </w:r>
+      <w:proofErr w:type="gramEnd"/>
+      <w:r>
+        <w:rPr>
+          <w:color w:val="000000"/>
+        </w:rPr>
+        <w:t xml:space="preserve"> and this reviewer offers a few comments/suggestions to be addressed to improve the quality of the work.</w:t>
       </w:r>
     </w:p>
     <w:p>
@@ -512,31 +582,47 @@
           <w:color w:val="000000"/>
         </w:rPr>
       </w:pPr>
-      <w:r>
-        <w:rPr>
-          <w:color w:val="000000"/>
-        </w:rPr>
-        <w:t>DVlobe depends on animal breathing rates and lung and lobar volumes. Were the data reported or calculated? Please report the information used in your calculations.</w:t>
-      </w:r>
-    </w:p>
-    <w:p>
-      <w:pPr>
-        <w:rPr>
-          <w:color w:val="000000"/>
-        </w:rPr>
-      </w:pPr>
-    </w:p>
-    <w:p>
-      <w:pPr>
-        <w:rPr>
-          <w:color w:val="FF0000"/>
-        </w:rPr>
-      </w:pPr>
-      <w:r>
-        <w:rPr>
-          <w:color w:val="FF0000"/>
-        </w:rPr>
-        <w:t xml:space="preserve">DVlobe </w:t>
+      <w:proofErr w:type="spellStart"/>
+      <w:r>
+        <w:rPr>
+          <w:color w:val="000000"/>
+        </w:rPr>
+        <w:t>DVlobe</w:t>
+      </w:r>
+      <w:proofErr w:type="spellEnd"/>
+      <w:r>
+        <w:rPr>
+          <w:color w:val="000000"/>
+        </w:rPr>
+        <w:t xml:space="preserve"> depends on animal breathing rates and lung and lobar volumes. Were the data reported or calculated? Please report the information used in your calculations.</w:t>
+      </w:r>
+    </w:p>
+    <w:p>
+      <w:pPr>
+        <w:rPr>
+          <w:color w:val="000000"/>
+        </w:rPr>
+      </w:pPr>
+    </w:p>
+    <w:p>
+      <w:pPr>
+        <w:rPr>
+          <w:color w:val="FF0000"/>
+        </w:rPr>
+      </w:pPr>
+      <w:proofErr w:type="spellStart"/>
+      <w:r>
+        <w:rPr>
+          <w:color w:val="FF0000"/>
+        </w:rPr>
+        <w:t>DVlobe</w:t>
+      </w:r>
+      <w:proofErr w:type="spellEnd"/>
+      <w:r>
+        <w:rPr>
+          <w:color w:val="FF0000"/>
+        </w:rPr>
+        <w:t xml:space="preserve"> </w:t>
       </w:r>
       <w:del w:id="4" w:author="Chantal Darquenne" w:date="2020-07-09T14:32:00Z">
         <w:r>
@@ -964,12 +1050,20 @@
           <w:delText xml:space="preserve">LAPDmouse </w:delText>
         </w:r>
       </w:del>
+      <w:proofErr w:type="spellStart"/>
       <w:ins w:id="12" w:author="Chantal Darquenne" w:date="2020-07-09T14:34:00Z">
         <w:r>
           <w:rPr>
             <w:color w:val="FF0000"/>
           </w:rPr>
-          <w:t xml:space="preserve">lapdMouse </w:t>
+          <w:t>lapdMouse</w:t>
+        </w:r>
+        <w:proofErr w:type="spellEnd"/>
+        <w:r>
+          <w:rPr>
+            <w:color w:val="FF0000"/>
+          </w:rPr>
+          <w:t xml:space="preserve"> </w:t>
         </w:r>
       </w:ins>
       <w:del w:id="13" w:author="Chantal Darquenne" w:date="2020-07-09T14:34:00Z">
@@ -1071,27 +1165,83 @@
         <w:rPr>
           <w:color w:val="000000"/>
         </w:rPr>
-        <w:t>It is noted that DVlobe can also be interpreted as volume-normalized lobar deposition (Dlobe/Vlobe)/(D/V). This definition helps with the interpretation of deposition distribution.</w:t>
-      </w:r>
-    </w:p>
-    <w:p>
-      <w:pPr>
-        <w:rPr>
-          <w:color w:val="000000"/>
-        </w:rPr>
-      </w:pPr>
-    </w:p>
-    <w:p>
-      <w:pPr>
-        <w:rPr>
-          <w:color w:val="000000"/>
-        </w:rPr>
-      </w:pPr>
-      <w:r>
-        <w:rPr>
-          <w:color w:val="000000"/>
-        </w:rPr>
-        <w:t>Please define particle deposition density. Is it the same as DVlobe? If deposition density is defined as D/V, the discussion in the paragraph before section 2.2.2 follows easier.</w:t>
+        <w:t xml:space="preserve">It is noted that </w:t>
+      </w:r>
+      <w:proofErr w:type="spellStart"/>
+      <w:r>
+        <w:rPr>
+          <w:color w:val="000000"/>
+        </w:rPr>
+        <w:t>DVlobe</w:t>
+      </w:r>
+      <w:proofErr w:type="spellEnd"/>
+      <w:r>
+        <w:rPr>
+          <w:color w:val="000000"/>
+        </w:rPr>
+        <w:t xml:space="preserve"> can also be interpreted as volume-normalized lobar deposition (</w:t>
+      </w:r>
+      <w:proofErr w:type="spellStart"/>
+      <w:r>
+        <w:rPr>
+          <w:color w:val="000000"/>
+        </w:rPr>
+        <w:t>Dlobe</w:t>
+      </w:r>
+      <w:proofErr w:type="spellEnd"/>
+      <w:r>
+        <w:rPr>
+          <w:color w:val="000000"/>
+        </w:rPr>
+        <w:t>/</w:t>
+      </w:r>
+      <w:proofErr w:type="spellStart"/>
+      <w:r>
+        <w:rPr>
+          <w:color w:val="000000"/>
+        </w:rPr>
+        <w:t>Vlobe</w:t>
+      </w:r>
+      <w:proofErr w:type="spellEnd"/>
+      <w:r>
+        <w:rPr>
+          <w:color w:val="000000"/>
+        </w:rPr>
+        <w:t>)/(D/V). This definition helps with the interpretation of deposition distribution.</w:t>
+      </w:r>
+    </w:p>
+    <w:p>
+      <w:pPr>
+        <w:rPr>
+          <w:color w:val="000000"/>
+        </w:rPr>
+      </w:pPr>
+    </w:p>
+    <w:p>
+      <w:pPr>
+        <w:rPr>
+          <w:color w:val="000000"/>
+        </w:rPr>
+      </w:pPr>
+      <w:r>
+        <w:rPr>
+          <w:color w:val="000000"/>
+        </w:rPr>
+        <w:t xml:space="preserve">Please define particle deposition density. Is it the same as </w:t>
+      </w:r>
+      <w:proofErr w:type="spellStart"/>
+      <w:r>
+        <w:rPr>
+          <w:color w:val="000000"/>
+        </w:rPr>
+        <w:t>DVlobe</w:t>
+      </w:r>
+      <w:proofErr w:type="spellEnd"/>
+      <w:r>
+        <w:rPr>
+          <w:color w:val="000000"/>
+        </w:rPr>
+        <w:t>? If deposition density is defined as D/V, the discussion in the paragraph before section 2.2.2 follows easier.</w:t>
       </w:r>
     </w:p>
     <w:p>
@@ -1112,6 +1262,7 @@
         <w:rPr>
           <w:color w:val="FF0000"/>
         </w:rPr>
+        <w:lastRenderedPageBreak/>
         <w:t xml:space="preserve">Particle </w:t>
       </w:r>
       <w:commentRangeEnd w:id="19"/>
@@ -1125,27 +1276,69 @@
         <w:rPr>
           <w:color w:val="FF0000"/>
         </w:rPr>
-        <w:t>deposition density, in the context of this paper, is equivalent to the DVlobe ratio.</w:t>
-      </w:r>
-    </w:p>
-    <w:p>
-      <w:pPr>
-        <w:rPr>
-          <w:color w:val="000000"/>
-        </w:rPr>
-      </w:pPr>
-    </w:p>
-    <w:p>
-      <w:pPr>
-        <w:rPr>
-          <w:color w:val="000000"/>
-        </w:rPr>
-      </w:pPr>
-      <w:r>
-        <w:rPr>
-          <w:color w:val="000000"/>
-        </w:rPr>
-        <w:t>Authors should examine an article that calculates DVlobes to be nearly unity in humans (Asgharian et al., 2004: Journal of Aerosol Science, 17:213-224). The study does not include statistical analysis to determine heterogeneity of deposition. </w:t>
+        <w:t xml:space="preserve">deposition density, in the context of this paper, is equivalent to the </w:t>
+      </w:r>
+      <w:proofErr w:type="spellStart"/>
+      <w:r>
+        <w:rPr>
+          <w:color w:val="FF0000"/>
+        </w:rPr>
+        <w:t>DVlobe</w:t>
+      </w:r>
+      <w:proofErr w:type="spellEnd"/>
+      <w:r>
+        <w:rPr>
+          <w:color w:val="FF0000"/>
+        </w:rPr>
+        <w:t xml:space="preserve"> ratio.</w:t>
+      </w:r>
+    </w:p>
+    <w:p>
+      <w:pPr>
+        <w:rPr>
+          <w:color w:val="000000"/>
+        </w:rPr>
+      </w:pPr>
+    </w:p>
+    <w:p>
+      <w:pPr>
+        <w:rPr>
+          <w:color w:val="000000"/>
+        </w:rPr>
+      </w:pPr>
+      <w:r>
+        <w:rPr>
+          <w:color w:val="000000"/>
+        </w:rPr>
+        <w:t xml:space="preserve">Authors should examine an article that calculates </w:t>
+      </w:r>
+      <w:proofErr w:type="spellStart"/>
+      <w:r>
+        <w:rPr>
+          <w:color w:val="000000"/>
+        </w:rPr>
+        <w:t>DVlobes</w:t>
+      </w:r>
+      <w:proofErr w:type="spellEnd"/>
+      <w:r>
+        <w:rPr>
+          <w:color w:val="000000"/>
+        </w:rPr>
+        <w:t xml:space="preserve"> to be nearly unity in humans (</w:t>
+      </w:r>
+      <w:proofErr w:type="spellStart"/>
+      <w:r>
+        <w:rPr>
+          <w:color w:val="000000"/>
+        </w:rPr>
+        <w:t>Asgharian</w:t>
+      </w:r>
+      <w:proofErr w:type="spellEnd"/>
+      <w:r>
+        <w:rPr>
+          <w:color w:val="000000"/>
+        </w:rPr>
+        <w:t xml:space="preserve"> et al., 2004: Journal of Aerosol Science, 17:213-224). The study does not include statistical analysis to determine heterogeneity of deposition. </w:t>
       </w:r>
     </w:p>
     <w:p>
@@ -1211,7 +1404,21 @@
           <w:rPr>
             <w:color w:val="FF0000"/>
           </w:rPr>
-          <w:t xml:space="preserve">Interestingly, Asgharian and colleagues showed in that paper that the ratio of </w:t>
+          <w:t xml:space="preserve">Interestingly, </w:t>
+        </w:r>
+        <w:proofErr w:type="spellStart"/>
+        <w:r>
+          <w:rPr>
+            <w:color w:val="FF0000"/>
+          </w:rPr>
+          <w:t>Asgharian</w:t>
+        </w:r>
+        <w:proofErr w:type="spellEnd"/>
+        <w:r>
+          <w:rPr>
+            <w:color w:val="FF0000"/>
+          </w:rPr>
+          <w:t xml:space="preserve"> and colleagues showed in that paper that the ratio of </w:t>
         </w:r>
       </w:ins>
       <w:ins w:id="28" w:author="Chantal Darquenne" w:date="2020-07-09T15:39:00Z">
@@ -1291,7 +1498,21 @@
           <w:rPr>
             <w:color w:val="FF0000"/>
           </w:rPr>
-          <w:t xml:space="preserve"> as modeled in Asgharian et al simulations</w:t>
+          <w:t xml:space="preserve"> as modeled in </w:t>
+        </w:r>
+        <w:proofErr w:type="spellStart"/>
+        <w:r>
+          <w:rPr>
+            <w:color w:val="FF0000"/>
+          </w:rPr>
+          <w:t>Asgharian</w:t>
+        </w:r>
+        <w:proofErr w:type="spellEnd"/>
+        <w:r>
+          <w:rPr>
+            <w:color w:val="FF0000"/>
+          </w:rPr>
+          <w:t xml:space="preserve"> et al simulations</w:t>
         </w:r>
       </w:ins>
       <w:ins w:id="38" w:author="Chantal Darquenne" w:date="2020-07-15T08:52:00Z">
@@ -1315,7 +1536,21 @@
           <w:rPr>
             <w:color w:val="FF0000"/>
           </w:rPr>
-          <w:t>Indeed, in the methods section of their paper, Asgharian et al.  state that “flow partitioning in each airway was proportional to the volume distal to the given airway”.</w:t>
+          <w:t xml:space="preserve">Indeed, in the methods section of their paper, </w:t>
+        </w:r>
+        <w:proofErr w:type="spellStart"/>
+        <w:r>
+          <w:rPr>
+            <w:color w:val="FF0000"/>
+          </w:rPr>
+          <w:t>Asgharian</w:t>
+        </w:r>
+        <w:proofErr w:type="spellEnd"/>
+        <w:r>
+          <w:rPr>
+            <w:color w:val="FF0000"/>
+          </w:rPr>
+          <w:t xml:space="preserve"> et al.  state that “flow partitioning in each airway was proportional to the volume distal to the given airway”.</w:t>
         </w:r>
       </w:ins>
       <w:ins w:id="41" w:author="Chantal Darquenne" w:date="2020-07-09T15:46:00Z">
@@ -1512,7 +1747,21 @@
         <w:rPr>
           <w:color w:val="000000"/>
         </w:rPr>
-        <w:t>Particle size distribution often follow lognormal distribution. Why isn't geometric standard deviations used in place standard deviation. Skewness can be calculated in a similar way.</w:t>
+        <w:t xml:space="preserve">Particle size distribution often follow lognormal distribution. Why </w:t>
+      </w:r>
+      <w:proofErr w:type="gramStart"/>
+      <w:r>
+        <w:rPr>
+          <w:color w:val="000000"/>
+        </w:rPr>
+        <w:t>isn't</w:t>
+      </w:r>
+      <w:proofErr w:type="gramEnd"/>
+      <w:r>
+        <w:rPr>
+          <w:color w:val="000000"/>
+        </w:rPr>
+        <w:t xml:space="preserve"> geometric standard deviations used in place standard deviation. Skewness can be calculated in a similar way.</w:t>
       </w:r>
     </w:p>
     <w:p>
@@ -1689,7 +1938,21 @@
           <w:rPr>
             <w:color w:val="FF0000"/>
           </w:rPr>
-          <w:t xml:space="preserve"> as described in the lapd archive </w:t>
+          <w:t xml:space="preserve"> as described in the </w:t>
+        </w:r>
+        <w:proofErr w:type="spellStart"/>
+        <w:r>
+          <w:rPr>
+            <w:color w:val="FF0000"/>
+          </w:rPr>
+          <w:t>lapd</w:t>
+        </w:r>
+        <w:proofErr w:type="spellEnd"/>
+        <w:r>
+          <w:rPr>
+            <w:color w:val="FF0000"/>
+          </w:rPr>
+          <w:t xml:space="preserve"> archive </w:t>
         </w:r>
       </w:ins>
       <w:ins w:id="82" w:author="Chantal Darquenne" w:date="2020-07-13T10:03:00Z">
@@ -1926,28 +2189,52 @@
           <w:t xml:space="preserve">but also </w:t>
         </w:r>
       </w:ins>
+      <w:proofErr w:type="spellStart"/>
       <w:ins w:id="106" w:author="Chantal Darquenne" w:date="2020-07-15T09:41:00Z">
         <w:r>
           <w:rPr>
             <w:color w:val="FF0000"/>
           </w:rPr>
-          <w:t xml:space="preserve">Olseni et al., 1994, </w:t>
-        </w:r>
-      </w:ins>
+          <w:t>Olseni</w:t>
+        </w:r>
+        <w:proofErr w:type="spellEnd"/>
+        <w:r>
+          <w:rPr>
+            <w:color w:val="FF0000"/>
+          </w:rPr>
+          <w:t xml:space="preserve"> et al., 1994, </w:t>
+        </w:r>
+      </w:ins>
+      <w:proofErr w:type="spellStart"/>
       <w:ins w:id="107" w:author="Chantal Darquenne" w:date="2020-07-15T09:43:00Z">
         <w:r>
           <w:rPr>
             <w:color w:val="FF0000"/>
           </w:rPr>
-          <w:t xml:space="preserve">Fauroux et al., 2000, </w:t>
-        </w:r>
-      </w:ins>
+          <w:t>Fauroux</w:t>
+        </w:r>
+        <w:proofErr w:type="spellEnd"/>
+        <w:r>
+          <w:rPr>
+            <w:color w:val="FF0000"/>
+          </w:rPr>
+          <w:t xml:space="preserve"> et al., 2000, </w:t>
+        </w:r>
+      </w:ins>
+      <w:proofErr w:type="spellStart"/>
       <w:ins w:id="108" w:author="Chantal Darquenne" w:date="2020-07-13T10:09:00Z">
         <w:r>
           <w:rPr>
             <w:color w:val="FF0000"/>
           </w:rPr>
-          <w:t>Darquenne et al, 2013</w:t>
+          <w:t>Darquenne</w:t>
+        </w:r>
+        <w:proofErr w:type="spellEnd"/>
+        <w:r>
+          <w:rPr>
+            <w:color w:val="FF0000"/>
+          </w:rPr>
+          <w:t xml:space="preserve"> et al, 2013</w:t>
         </w:r>
       </w:ins>
       <w:ins w:id="109" w:author="Chantal Darquenne" w:date="2020-07-15T09:43:00Z">
@@ -2085,421 +2372,415 @@
           <w:rPr>
             <w:color w:val="FF0000"/>
           </w:rPr>
+          <w:t>Done.</w:t>
+        </w:r>
+      </w:ins>
+    </w:p>
+    <w:p>
+      <w:pPr>
+        <w:rPr>
+          <w:color w:val="000000"/>
+        </w:rPr>
+      </w:pPr>
+    </w:p>
+    <w:p>
+      <w:pPr>
+        <w:rPr>
+          <w:color w:val="000000"/>
+        </w:rPr>
+      </w:pPr>
+      <w:r>
+        <w:rPr>
+          <w:color w:val="000000"/>
+        </w:rPr>
+        <w:lastRenderedPageBreak/>
+        <w:t>The paragraph before Figure 5: The discussion appears to apply to humans and not to mice. Better ventilation of apical lobes in humans is the effect of pleural pressure distribution, which is established by the gravity. In rats, lung expansion is expected to be uniform among different lobes because of animal's position. In humans, apical lobes have lower volume (and receive lower flows). I suggest authors compare lobar volumes in rats to confirm the explanation for higher impaction deposition in cranial lobes. Another point to make is that impaction deposition is significant in the first few airway generations of the lung. Flow in the near acini airways is low and impaction does not seem to be a viable deposition mechanism. For particle sizes of this study, it is likely due to sedimentation.</w:t>
+      </w:r>
+    </w:p>
+    <w:p>
+      <w:pPr>
+        <w:rPr>
+          <w:color w:val="000000"/>
+        </w:rPr>
+      </w:pPr>
+    </w:p>
+    <w:p>
+      <w:pPr>
+        <w:rPr>
+          <w:color w:val="000000"/>
+        </w:rPr>
+      </w:pPr>
+      <w:ins w:id="118" w:author="Chantal Darquenne" w:date="2020-07-13T08:14:00Z">
+        <w:r>
+          <w:rPr>
+            <w:color w:val="000000"/>
+          </w:rPr>
+          <w:t>As described in our response above</w:t>
+        </w:r>
+      </w:ins>
+      <w:ins w:id="119" w:author="Chantal Darquenne" w:date="2020-07-13T08:15:00Z">
+        <w:r>
+          <w:rPr>
+            <w:color w:val="000000"/>
+          </w:rPr>
+          <w:t xml:space="preserve">, it has been </w:t>
+        </w:r>
+      </w:ins>
+      <w:ins w:id="120" w:author="Chantal Darquenne" w:date="2020-07-13T08:16:00Z">
+        <w:r>
+          <w:rPr>
+            <w:color w:val="000000"/>
+          </w:rPr>
+          <w:t>experimentally</w:t>
+        </w:r>
+      </w:ins>
+      <w:ins w:id="121" w:author="Chantal Darquenne" w:date="2020-07-13T08:15:00Z">
+        <w:r>
+          <w:rPr>
+            <w:color w:val="000000"/>
+          </w:rPr>
+          <w:t xml:space="preserve"> shown that </w:t>
+        </w:r>
+        <w:r>
+          <w:rPr>
+            <w:color w:val="FF0000"/>
+          </w:rPr>
+          <w:t>in rodents, the cranial lobe is better ventilated than the other lobe</w:t>
+        </w:r>
+      </w:ins>
+      <w:ins w:id="122" w:author="Chantal Darquenne" w:date="2020-07-13T08:16:00Z">
+        <w:r>
+          <w:rPr>
+            <w:color w:val="FF0000"/>
+          </w:rPr>
+          <w:t>s</w:t>
+        </w:r>
+      </w:ins>
+      <w:ins w:id="123" w:author="Chantal Darquenne" w:date="2020-07-13T08:15:00Z">
+        <w:r>
+          <w:rPr>
+            <w:color w:val="FF0000"/>
+          </w:rPr>
+          <w:t xml:space="preserve"> (Rooney et al. (2009)</w:t>
+        </w:r>
+      </w:ins>
+      <w:ins w:id="124" w:author="Chantal Darquenne" w:date="2020-07-13T08:16:00Z">
+        <w:r>
+          <w:rPr>
+            <w:color w:val="FF0000"/>
+          </w:rPr>
+          <w:t xml:space="preserve">. Thus, the </w:t>
+        </w:r>
+      </w:ins>
+      <w:ins w:id="125" w:author="Chantal Darquenne" w:date="2020-07-13T08:17:00Z">
+        <w:r>
+          <w:rPr>
+            <w:color w:val="FF0000"/>
+          </w:rPr>
+          <w:t xml:space="preserve">cranial </w:t>
+        </w:r>
+      </w:ins>
+      <w:ins w:id="126" w:author="Chantal Darquenne" w:date="2020-07-13T08:16:00Z">
+        <w:r>
+          <w:rPr>
+            <w:color w:val="FF0000"/>
+          </w:rPr>
+          <w:t>lobe receive</w:t>
+        </w:r>
+      </w:ins>
+      <w:ins w:id="127" w:author="Chantal Darquenne" w:date="2020-07-13T10:10:00Z">
+        <w:r>
+          <w:rPr>
+            <w:color w:val="FF0000"/>
+          </w:rPr>
+          <w:t xml:space="preserve">s during each inhalation </w:t>
+        </w:r>
+      </w:ins>
+      <w:ins w:id="128" w:author="Chantal Darquenne" w:date="2020-07-13T08:16:00Z">
+        <w:r>
+          <w:rPr>
+            <w:color w:val="FF0000"/>
+          </w:rPr>
+          <w:t xml:space="preserve">a higher fraction of </w:t>
+        </w:r>
+      </w:ins>
+      <w:ins w:id="129" w:author="Chantal Darquenne" w:date="2020-07-13T08:17:00Z">
+        <w:r>
+          <w:rPr>
+            <w:color w:val="FF0000"/>
+          </w:rPr>
+          <w:t>particles</w:t>
+        </w:r>
+      </w:ins>
+      <w:ins w:id="130" w:author="Chantal Darquenne" w:date="2020-07-13T08:16:00Z">
+        <w:r>
+          <w:rPr>
+            <w:color w:val="FF0000"/>
+          </w:rPr>
+          <w:t xml:space="preserve"> </w:t>
+        </w:r>
+      </w:ins>
+      <w:ins w:id="131" w:author="Chantal Darquenne" w:date="2020-07-13T08:17:00Z">
+        <w:r>
+          <w:rPr>
+            <w:color w:val="FF0000"/>
+          </w:rPr>
+          <w:t xml:space="preserve">than the other lobes </w:t>
+        </w:r>
+      </w:ins>
+      <w:ins w:id="132" w:author="Chantal Darquenne" w:date="2020-07-13T10:11:00Z">
+        <w:r>
+          <w:rPr>
+            <w:color w:val="FF0000"/>
+          </w:rPr>
+          <w:t>do based on their volume</w:t>
+        </w:r>
+      </w:ins>
+      <w:ins w:id="133" w:author="Chantal Darquenne" w:date="2020-07-15T10:37:00Z">
+        <w:r>
+          <w:rPr>
+            <w:color w:val="FF0000"/>
+          </w:rPr>
+          <w:t>. This likely leads to higher deposition per unit volume in the better ventilated lo</w:t>
+        </w:r>
+      </w:ins>
+      <w:ins w:id="134" w:author="Chantal Darquenne" w:date="2020-07-15T10:38:00Z">
+        <w:r>
+          <w:rPr>
+            <w:color w:val="FF0000"/>
+          </w:rPr>
+          <w:t>bes. We agree with the reviewer that, beca</w:t>
+        </w:r>
+      </w:ins>
+      <w:ins w:id="135" w:author="Chantal Darquenne" w:date="2020-07-15T10:39:00Z">
+        <w:r>
+          <w:rPr>
+            <w:color w:val="FF0000"/>
+          </w:rPr>
+          <w:t>u</w:t>
+        </w:r>
+      </w:ins>
+      <w:ins w:id="136" w:author="Chantal Darquenne" w:date="2020-07-15T10:38:00Z">
+        <w:r>
+          <w:rPr>
+            <w:color w:val="FF0000"/>
+          </w:rPr>
+          <w:t>se of the size of the mo</w:t>
+        </w:r>
+      </w:ins>
+      <w:ins w:id="137" w:author="Chantal Darquenne" w:date="2020-07-15T10:39:00Z">
+        <w:r>
+          <w:rPr>
+            <w:color w:val="FF0000"/>
+          </w:rPr>
+          <w:t xml:space="preserve">use lung, </w:t>
+        </w:r>
+      </w:ins>
+      <w:ins w:id="138" w:author="Chantal Darquenne" w:date="2020-07-15T10:38:00Z">
+        <w:r>
+          <w:rPr>
+            <w:color w:val="FF0000"/>
+          </w:rPr>
+          <w:t xml:space="preserve">gravity is unlikely to play a significant role in the ventilation distribution </w:t>
+        </w:r>
+      </w:ins>
+      <w:ins w:id="139" w:author="Chantal Darquenne" w:date="2020-07-15T10:39:00Z">
+        <w:r>
+          <w:rPr>
+            <w:color w:val="FF0000"/>
+          </w:rPr>
+          <w:t xml:space="preserve">among the lobes. </w:t>
+        </w:r>
+      </w:ins>
+      <w:ins w:id="140" w:author="Chantal Darquenne" w:date="2020-07-13T08:37:00Z">
+        <w:r>
+          <w:rPr>
+            <w:color w:val="FF0000"/>
+          </w:rPr>
+          <w:t>W</w:t>
+        </w:r>
+      </w:ins>
+      <w:ins w:id="141" w:author="Chantal Darquenne" w:date="2020-07-13T10:11:00Z">
+        <w:r>
+          <w:rPr>
+            <w:color w:val="FF0000"/>
+          </w:rPr>
+          <w:t>e</w:t>
+        </w:r>
+      </w:ins>
+      <w:ins w:id="142" w:author="Chantal Darquenne" w:date="2020-07-13T08:37:00Z">
+        <w:r>
+          <w:rPr>
+            <w:color w:val="FF0000"/>
+          </w:rPr>
+          <w:t xml:space="preserve"> have added references in the paragraph before F</w:t>
+        </w:r>
+      </w:ins>
+      <w:ins w:id="143" w:author="Chantal Darquenne" w:date="2020-07-13T08:38:00Z">
+        <w:r>
+          <w:rPr>
+            <w:color w:val="FF0000"/>
+          </w:rPr>
+          <w:t>igure 5 and clarify statements related to ventilation in rodents.</w:t>
+        </w:r>
+      </w:ins>
+    </w:p>
+    <w:p>
+      <w:pPr>
+        <w:rPr>
+          <w:color w:val="000000"/>
+        </w:rPr>
+      </w:pPr>
+    </w:p>
+    <w:p>
+      <w:pPr>
+        <w:rPr>
+          <w:color w:val="000000"/>
+        </w:rPr>
+      </w:pPr>
+      <w:r>
+        <w:rPr>
+          <w:color w:val="000000"/>
+        </w:rPr>
+        <w:t>Reviewer #2: This is a very nicely presented study using a recently published database of Mouse lung anatomy and aerosol deposition.  It includes many more animals than in prior studies and explores the effects of sex and strain on observed patterns of aerosol deposition.  The authors find that aerosols with diameters ranging from 0.5 - 2.0 µm consistently deposit to a greater degree in the right cranial lobe.  </w:t>
+      </w:r>
+    </w:p>
+    <w:p>
+      <w:pPr>
+        <w:rPr>
+          <w:color w:val="000000"/>
+        </w:rPr>
+      </w:pPr>
+    </w:p>
+    <w:p>
+      <w:pPr>
+        <w:rPr>
+          <w:color w:val="000000"/>
+        </w:rPr>
+      </w:pPr>
+      <w:r>
+        <w:rPr>
+          <w:color w:val="000000"/>
+        </w:rPr>
+        <w:t>Major Comments</w:t>
+      </w:r>
+    </w:p>
+    <w:p>
+      <w:pPr>
+        <w:rPr>
+          <w:color w:val="000000"/>
+        </w:rPr>
+      </w:pPr>
+    </w:p>
+    <w:p>
+      <w:pPr>
+        <w:rPr>
+          <w:color w:val="000000"/>
+        </w:rPr>
+      </w:pPr>
+      <w:r>
+        <w:rPr>
+          <w:color w:val="000000"/>
+        </w:rPr>
+        <w:t>1) Multiple t-tests performed raise a few issues that should be addressed.  Should the p-value chosen for significance be corrected for multiple comparisons as is commonly done with the Bonferroni correction.  Because the measures of aerosol deposition are relative to each other, they are not independent of each other.  If one lobe has a high deposition, another lobe must have a lower deposition.  I suspect that this non-independence needs to be considered in the statistical analyses.</w:t>
+      </w:r>
+    </w:p>
+    <w:p>
+      <w:pPr>
+        <w:rPr>
+          <w:color w:val="000000"/>
+        </w:rPr>
+      </w:pPr>
+    </w:p>
+    <w:p>
+      <w:pPr>
+        <w:rPr>
+          <w:color w:val="FF0000"/>
+        </w:rPr>
+      </w:pPr>
+      <w:r>
+        <w:rPr>
+          <w:color w:val="FF0000"/>
+        </w:rPr>
+        <w:t>Corrected p values are</w:t>
+      </w:r>
+      <w:ins w:id="144" w:author="Chantal Darquenne" w:date="2020-07-13T10:11:00Z">
+        <w:r>
+          <w:rPr>
+            <w:color w:val="FF0000"/>
+          </w:rPr>
+          <w:t xml:space="preserve"> now </w:t>
+        </w:r>
+      </w:ins>
+      <w:del w:id="145" w:author="Chantal Darquenne" w:date="2020-07-13T10:11:00Z">
+        <w:r>
+          <w:rPr>
+            <w:color w:val="FF0000"/>
+          </w:rPr>
+          <w:delText xml:space="preserve"> </w:delText>
+        </w:r>
+      </w:del>
+      <w:r>
+        <w:rPr>
+          <w:color w:val="FF0000"/>
+        </w:rPr>
+        <w:t xml:space="preserve">included in the manuscript based on Bonferroni correction. All results are still significant at the </w:t>
+      </w:r>
+      <w:del w:id="146" w:author="Chantal Darquenne" w:date="2020-07-13T10:14:00Z">
+        <w:r>
+          <w:rPr>
+            <w:color w:val="FF0000"/>
+          </w:rPr>
+          <w:delText xml:space="preserve">significance </w:delText>
+        </w:r>
+      </w:del>
+      <w:r>
+        <w:rPr>
+          <w:color w:val="FF0000"/>
+        </w:rPr>
+        <w:t>level of 0.05.</w:t>
+      </w:r>
+    </w:p>
+    <w:p>
+      <w:pPr>
+        <w:rPr>
+          <w:color w:val="000000"/>
+        </w:rPr>
+      </w:pPr>
+    </w:p>
+    <w:p>
+      <w:pPr>
+        <w:rPr>
+          <w:color w:val="000000"/>
+        </w:rPr>
+      </w:pPr>
+      <w:r>
+        <w:rPr>
+          <w:color w:val="000000"/>
+        </w:rPr>
+        <w:t>2) I am confused by the description of the apex-to-base distribution analyses.  The authors state that each near-acini compartment location was determined by its distance to a reference plane that intersects with the carina and is perpendicular to the bisector line between the main bronchi.  I envision this as a transverse plane (traditional CT slice) that is at the level of the carina.  Hence a compartment in the cranial lung region might have the same distance as a compartment in the basal lung region.  The data in figure 5 show compartments with distances of up to 20 mm from the carina.  This seems to be a large distance for a mouse lung if only being measured from the carina.  The data in figure 5 appear to be plotted as a function of location along the cranial to caudal direction rather than the distance from the carina.</w:t>
+      </w:r>
+    </w:p>
+    <w:p>
+      <w:pPr>
+        <w:rPr>
+          <w:ins w:id="147" w:author="Chantal Darquenne" w:date="2020-07-15T11:17:00Z"/>
+          <w:color w:val="FF0000"/>
+        </w:rPr>
+      </w:pPr>
+    </w:p>
+    <w:p>
+      <w:pPr>
+        <w:rPr>
+          <w:color w:val="FF0000"/>
+        </w:rPr>
+      </w:pPr>
+      <w:ins w:id="148" w:author="Chantal Darquenne" w:date="2020-07-15T13:20:00Z">
+        <w:r>
+          <w:rPr>
+            <w:color w:val="FF0000"/>
+          </w:rPr>
           <w:lastRenderedPageBreak/>
-          <w:t>Done.</w:t>
-        </w:r>
-      </w:ins>
-    </w:p>
-    <w:p>
-      <w:pPr>
-        <w:rPr>
-          <w:color w:val="000000"/>
-        </w:rPr>
-      </w:pPr>
-    </w:p>
-    <w:p>
-      <w:pPr>
-        <w:rPr>
-          <w:color w:val="000000"/>
-        </w:rPr>
-      </w:pPr>
-      <w:r>
-        <w:rPr>
-          <w:color w:val="000000"/>
-        </w:rPr>
-        <w:t>The paragraph before Figure 5: The discussion appears to apply to humans and not to mice. Better ventilation of apical lobes in humans is the effect of pleural pressure distribution, which is established by the gravity. In rats, lung expansion is expected to be uniform among different lobes because of animal's position. In humans, apical lobes have lower volume (and receive lower flows). I suggest authors compare lobar volumes in rats to confirm the explanation for higher impaction deposition in cranial lobes. Another point to make is that impaction deposition is significant in the first few airway generations of the lung. Flow in the near acini airways is low and impaction does not seem to be a viable deposition mechanism. For particle sizes of this study, it is likely due to sedimentation.</w:t>
-      </w:r>
-    </w:p>
-    <w:p>
-      <w:pPr>
-        <w:rPr>
-          <w:color w:val="000000"/>
-        </w:rPr>
-      </w:pPr>
-    </w:p>
-    <w:p>
-      <w:pPr>
-        <w:rPr>
-          <w:color w:val="000000"/>
-        </w:rPr>
-      </w:pPr>
-      <w:ins w:id="118" w:author="Chantal Darquenne" w:date="2020-07-13T08:14:00Z">
-        <w:r>
-          <w:rPr>
-            <w:color w:val="000000"/>
-          </w:rPr>
-          <w:t>As described in our response above</w:t>
-        </w:r>
-      </w:ins>
-      <w:ins w:id="119" w:author="Chantal Darquenne" w:date="2020-07-13T08:15:00Z">
-        <w:r>
-          <w:rPr>
-            <w:color w:val="000000"/>
-          </w:rPr>
-          <w:t xml:space="preserve">, it has been </w:t>
-        </w:r>
-      </w:ins>
-      <w:ins w:id="120" w:author="Chantal Darquenne" w:date="2020-07-13T08:16:00Z">
-        <w:r>
-          <w:rPr>
-            <w:color w:val="000000"/>
-          </w:rPr>
-          <w:t>experimentally</w:t>
-        </w:r>
-      </w:ins>
-      <w:ins w:id="121" w:author="Chantal Darquenne" w:date="2020-07-13T08:15:00Z">
-        <w:r>
-          <w:rPr>
-            <w:color w:val="000000"/>
-          </w:rPr>
-          <w:t xml:space="preserve"> shown that </w:t>
-        </w:r>
-        <w:r>
-          <w:rPr>
-            <w:color w:val="FF0000"/>
-          </w:rPr>
-          <w:t>in rodents, the cranial lobe is better ventilated than the other lobe</w:t>
-        </w:r>
-      </w:ins>
-      <w:ins w:id="122" w:author="Chantal Darquenne" w:date="2020-07-13T08:16:00Z">
-        <w:r>
-          <w:rPr>
-            <w:color w:val="FF0000"/>
-          </w:rPr>
-          <w:t>s</w:t>
-        </w:r>
-      </w:ins>
-      <w:ins w:id="123" w:author="Chantal Darquenne" w:date="2020-07-13T08:15:00Z">
-        <w:r>
-          <w:rPr>
-            <w:color w:val="FF0000"/>
-          </w:rPr>
-          <w:t xml:space="preserve"> (Rooney et al. (2009)</w:t>
-        </w:r>
-      </w:ins>
-      <w:ins w:id="124" w:author="Chantal Darquenne" w:date="2020-07-13T08:16:00Z">
-        <w:r>
-          <w:rPr>
-            <w:color w:val="FF0000"/>
-          </w:rPr>
-          <w:t xml:space="preserve">. Thus, the </w:t>
-        </w:r>
-      </w:ins>
-      <w:ins w:id="125" w:author="Chantal Darquenne" w:date="2020-07-13T08:17:00Z">
-        <w:r>
-          <w:rPr>
-            <w:color w:val="FF0000"/>
-          </w:rPr>
-          <w:t xml:space="preserve">cranial </w:t>
-        </w:r>
-      </w:ins>
-      <w:ins w:id="126" w:author="Chantal Darquenne" w:date="2020-07-13T08:16:00Z">
-        <w:r>
-          <w:rPr>
-            <w:color w:val="FF0000"/>
-          </w:rPr>
-          <w:t>lobe receive</w:t>
-        </w:r>
-      </w:ins>
-      <w:ins w:id="127" w:author="Chantal Darquenne" w:date="2020-07-13T10:10:00Z">
-        <w:r>
-          <w:rPr>
-            <w:color w:val="FF0000"/>
-          </w:rPr>
-          <w:t xml:space="preserve">s during each inhalation </w:t>
-        </w:r>
-      </w:ins>
-      <w:ins w:id="128" w:author="Chantal Darquenne" w:date="2020-07-13T08:16:00Z">
-        <w:r>
-          <w:rPr>
-            <w:color w:val="FF0000"/>
-          </w:rPr>
-          <w:t xml:space="preserve">a higher fraction of </w:t>
-        </w:r>
-      </w:ins>
-      <w:ins w:id="129" w:author="Chantal Darquenne" w:date="2020-07-13T08:17:00Z">
-        <w:r>
-          <w:rPr>
-            <w:color w:val="FF0000"/>
-          </w:rPr>
-          <w:t>particles</w:t>
-        </w:r>
-      </w:ins>
-      <w:ins w:id="130" w:author="Chantal Darquenne" w:date="2020-07-13T08:16:00Z">
-        <w:r>
-          <w:rPr>
-            <w:color w:val="FF0000"/>
-          </w:rPr>
-          <w:t xml:space="preserve"> </w:t>
-        </w:r>
-      </w:ins>
-      <w:ins w:id="131" w:author="Chantal Darquenne" w:date="2020-07-13T08:17:00Z">
-        <w:r>
-          <w:rPr>
-            <w:color w:val="FF0000"/>
-          </w:rPr>
-          <w:t xml:space="preserve">than the other lobes </w:t>
-        </w:r>
-      </w:ins>
-      <w:ins w:id="132" w:author="Chantal Darquenne" w:date="2020-07-13T10:11:00Z">
-        <w:r>
-          <w:rPr>
-            <w:color w:val="FF0000"/>
-          </w:rPr>
-          <w:t>do based on their volume</w:t>
-        </w:r>
-      </w:ins>
-      <w:ins w:id="133" w:author="Chantal Darquenne" w:date="2020-07-15T10:37:00Z">
-        <w:r>
-          <w:rPr>
-            <w:color w:val="FF0000"/>
-          </w:rPr>
-          <w:t>. This likely leads to higher deposition per unit volume in the better ventilated lo</w:t>
-        </w:r>
-      </w:ins>
-      <w:ins w:id="134" w:author="Chantal Darquenne" w:date="2020-07-15T10:38:00Z">
-        <w:r>
-          <w:rPr>
-            <w:color w:val="FF0000"/>
-          </w:rPr>
-          <w:t>bes. We agree with the reviewer that, beca</w:t>
-        </w:r>
-      </w:ins>
-      <w:ins w:id="135" w:author="Chantal Darquenne" w:date="2020-07-15T10:39:00Z">
-        <w:r>
-          <w:rPr>
-            <w:color w:val="FF0000"/>
-          </w:rPr>
-          <w:t>u</w:t>
-        </w:r>
-      </w:ins>
-      <w:ins w:id="136" w:author="Chantal Darquenne" w:date="2020-07-15T10:38:00Z">
-        <w:r>
-          <w:rPr>
-            <w:color w:val="FF0000"/>
-          </w:rPr>
-          <w:t>se of the size of the mo</w:t>
-        </w:r>
-      </w:ins>
-      <w:ins w:id="137" w:author="Chantal Darquenne" w:date="2020-07-15T10:39:00Z">
-        <w:r>
-          <w:rPr>
-            <w:color w:val="FF0000"/>
-          </w:rPr>
-          <w:t xml:space="preserve">use lung, </w:t>
-        </w:r>
-      </w:ins>
-      <w:ins w:id="138" w:author="Chantal Darquenne" w:date="2020-07-15T10:38:00Z">
-        <w:r>
-          <w:rPr>
-            <w:color w:val="FF0000"/>
-          </w:rPr>
-          <w:t xml:space="preserve">gravity is unlikely to play a significant role in the ventilation distribution </w:t>
-        </w:r>
-      </w:ins>
-      <w:ins w:id="139" w:author="Chantal Darquenne" w:date="2020-07-15T10:39:00Z">
-        <w:r>
-          <w:rPr>
-            <w:color w:val="FF0000"/>
-          </w:rPr>
-          <w:t xml:space="preserve">among the lobes. </w:t>
-        </w:r>
-      </w:ins>
-      <w:ins w:id="140" w:author="Chantal Darquenne" w:date="2020-07-13T08:37:00Z">
-        <w:r>
-          <w:rPr>
-            <w:color w:val="FF0000"/>
-          </w:rPr>
-          <w:t>W</w:t>
-        </w:r>
-      </w:ins>
-      <w:ins w:id="141" w:author="Chantal Darquenne" w:date="2020-07-13T10:11:00Z">
-        <w:r>
-          <w:rPr>
-            <w:color w:val="FF0000"/>
-          </w:rPr>
-          <w:t>e</w:t>
-        </w:r>
-      </w:ins>
-      <w:ins w:id="142" w:author="Chantal Darquenne" w:date="2020-07-13T08:37:00Z">
-        <w:r>
-          <w:rPr>
-            <w:color w:val="FF0000"/>
-          </w:rPr>
-          <w:t xml:space="preserve"> have added references in the paragraph before F</w:t>
-        </w:r>
-      </w:ins>
-      <w:ins w:id="143" w:author="Chantal Darquenne" w:date="2020-07-13T08:38:00Z">
-        <w:r>
-          <w:rPr>
-            <w:color w:val="FF0000"/>
-          </w:rPr>
-          <w:t>igure 5 and clarify statements related to ventilation in rodents.</w:t>
-        </w:r>
-      </w:ins>
-    </w:p>
-    <w:p>
-      <w:pPr>
-        <w:rPr>
-          <w:color w:val="000000"/>
-        </w:rPr>
-      </w:pPr>
-    </w:p>
-    <w:p>
-      <w:pPr>
-        <w:rPr>
-          <w:color w:val="000000"/>
-        </w:rPr>
-      </w:pPr>
-      <w:r>
-        <w:rPr>
-          <w:color w:val="000000"/>
-        </w:rPr>
-        <w:t>Reviewer #2: This is a very nicely presented study using a recently published database of Mouse lung anatomy and aerosol deposition.  It includes many more animals than in prior studies and explores the effects of sex and strain on observed patterns of aerosol deposition.  The authors find that aerosols with diameters ranging from 0.5 - 2.0 µm consistently deposit to a greater degree in the right cranial lobe.  </w:t>
-      </w:r>
-    </w:p>
-    <w:p>
-      <w:pPr>
-        <w:rPr>
-          <w:color w:val="000000"/>
-        </w:rPr>
-      </w:pPr>
-    </w:p>
-    <w:p>
-      <w:pPr>
-        <w:rPr>
-          <w:color w:val="000000"/>
-        </w:rPr>
-      </w:pPr>
-      <w:r>
-        <w:rPr>
-          <w:color w:val="000000"/>
-        </w:rPr>
-        <w:t>Major Comments</w:t>
-      </w:r>
-    </w:p>
-    <w:p>
-      <w:pPr>
-        <w:rPr>
-          <w:color w:val="000000"/>
-        </w:rPr>
-      </w:pPr>
-    </w:p>
-    <w:p>
-      <w:pPr>
-        <w:rPr>
-          <w:color w:val="000000"/>
-        </w:rPr>
-      </w:pPr>
-      <w:r>
-        <w:rPr>
-          <w:color w:val="000000"/>
-        </w:rPr>
-        <w:t>1) Multiple t-tests performed raise a few issues that should be addressed.  Should the p-value chosen for significance be corrected for multiple comparisons as is commonly done with the Bonferroni correction.  Because the measures of aerosol deposition are relative to each other, they are not independent of each other.  If one lobe has a high deposition, another lobe must have a lower deposition.  I suspect that this non-independence needs to be considered in the statistical analyses.</w:t>
-      </w:r>
-    </w:p>
-    <w:p>
-      <w:pPr>
-        <w:rPr>
-          <w:color w:val="000000"/>
-        </w:rPr>
-      </w:pPr>
-    </w:p>
-    <w:p>
-      <w:pPr>
-        <w:rPr>
-          <w:color w:val="FF0000"/>
-        </w:rPr>
-      </w:pPr>
-      <w:r>
-        <w:rPr>
-          <w:color w:val="FF0000"/>
-        </w:rPr>
-        <w:t>Corrected p values are</w:t>
-      </w:r>
-      <w:ins w:id="144" w:author="Chantal Darquenne" w:date="2020-07-13T10:11:00Z">
-        <w:r>
-          <w:rPr>
-            <w:color w:val="FF0000"/>
-          </w:rPr>
-          <w:t xml:space="preserve"> now </w:t>
-        </w:r>
-      </w:ins>
-      <w:del w:id="145" w:author="Chantal Darquenne" w:date="2020-07-13T10:11:00Z">
-        <w:r>
-          <w:rPr>
-            <w:color w:val="FF0000"/>
-          </w:rPr>
-          <w:delText xml:space="preserve"> </w:delText>
-        </w:r>
-      </w:del>
-      <w:r>
-        <w:rPr>
-          <w:color w:val="FF0000"/>
-        </w:rPr>
-        <w:t xml:space="preserve">included in the manuscript based on Bonferroni correction. All results are still significant at the </w:t>
-      </w:r>
-      <w:del w:id="146" w:author="Chantal Darquenne" w:date="2020-07-13T10:14:00Z">
-        <w:r>
-          <w:rPr>
-            <w:color w:val="FF0000"/>
-          </w:rPr>
-          <w:delText xml:space="preserve">significance </w:delText>
-        </w:r>
-      </w:del>
-      <w:r>
-        <w:rPr>
-          <w:color w:val="FF0000"/>
-        </w:rPr>
-        <w:t>level of 0.05.</w:t>
-      </w:r>
-    </w:p>
-    <w:p>
-      <w:pPr>
-        <w:rPr>
-          <w:color w:val="000000"/>
-        </w:rPr>
-      </w:pPr>
-    </w:p>
-    <w:p>
-      <w:pPr>
-        <w:rPr>
-          <w:color w:val="000000"/>
-        </w:rPr>
-      </w:pPr>
-      <w:r>
-        <w:rPr>
-          <w:color w:val="000000"/>
-        </w:rPr>
-        <w:t xml:space="preserve">2) I am confused by the description of the apex-to-base distribution analyses.  The authors state that each near-acini compartment location was determined by its distance to a reference plane that intersects with the carina and is perpendicular to the bisector line between the main bronchi.  I envision this as a transverse plane (traditional CT slice) that is at the level of the carina.  Hence a compartment in the cranial lung region might have the same distance as a compartment in the basal lung region.  The data in figure 5 show compartments with distances of up to 20 mm from the carina.  This seems to be a large distance for a mouse lung if only being </w:t>
-      </w:r>
-      <w:r>
-        <w:rPr>
-          <w:color w:val="000000"/>
-        </w:rPr>
-        <w:lastRenderedPageBreak/>
-        <w:t>measured from the carina.  The data in figure 5 appear to be plotted as a function of location along the cranial to caudal direction rather than the distance from the carina.</w:t>
-      </w:r>
-    </w:p>
-    <w:p>
-      <w:pPr>
-        <w:rPr>
-          <w:ins w:id="147" w:author="Chantal Darquenne" w:date="2020-07-15T11:17:00Z"/>
-          <w:color w:val="FF0000"/>
-        </w:rPr>
-      </w:pPr>
-    </w:p>
-    <w:p>
-      <w:pPr>
-        <w:rPr>
-          <w:color w:val="FF0000"/>
-        </w:rPr>
-      </w:pPr>
-      <w:ins w:id="148" w:author="Chantal Darquenne" w:date="2020-07-15T13:20:00Z">
-        <w:r>
-          <w:rPr>
-            <w:color w:val="FF0000"/>
-          </w:rPr>
           <w:t>T</w:t>
         </w:r>
       </w:ins>
@@ -2789,7 +3070,14 @@
           <w:rPr>
             <w:color w:val="FF0000"/>
           </w:rPr>
-          <w:t>Regarding the lung size, a</w:t>
+          <w:t xml:space="preserve">Regarding the lung size, </w:t>
+        </w:r>
+        <w:proofErr w:type="gramStart"/>
+        <w:r>
+          <w:rPr>
+            <w:color w:val="FF0000"/>
+          </w:rPr>
+          <w:t>a</w:t>
         </w:r>
       </w:ins>
       <w:ins w:id="185" w:author="Chantal Darquenne" w:date="2020-07-15T10:41:00Z">
@@ -2797,7 +3085,14 @@
           <w:rPr>
             <w:color w:val="FF0000"/>
           </w:rPr>
-          <w:t xml:space="preserve"> distance of up to 20 mm in the cranial to caudal direction is typical for mice of ~25g when lung</w:t>
+          <w:t xml:space="preserve"> distance of up</w:t>
+        </w:r>
+        <w:proofErr w:type="gramEnd"/>
+        <w:r>
+          <w:rPr>
+            <w:color w:val="FF0000"/>
+          </w:rPr>
+          <w:t xml:space="preserve"> to 20 mm in the cranial to caudal direction is typical for mice of ~25g when lung</w:t>
         </w:r>
       </w:ins>
       <w:ins w:id="186" w:author="Chantal Darquenne" w:date="2020-07-15T11:12:00Z">
@@ -2893,12 +3188,20 @@
           <w:t xml:space="preserve">that </w:t>
         </w:r>
       </w:ins>
+      <w:proofErr w:type="gramStart"/>
       <w:ins w:id="196" w:author="Chantal Darquenne" w:date="2020-07-15T10:45:00Z">
         <w:r>
           <w:rPr>
             <w:color w:val="FF0000"/>
           </w:rPr>
-          <w:t xml:space="preserve">a distance of 20 mm is </w:t>
+          <w:t>a distance of 20</w:t>
+        </w:r>
+        <w:proofErr w:type="gramEnd"/>
+        <w:r>
+          <w:rPr>
+            <w:color w:val="FF0000"/>
+          </w:rPr>
+          <w:t xml:space="preserve"> mm is </w:t>
         </w:r>
       </w:ins>
       <w:ins w:id="197" w:author="Chantal Darquenne" w:date="2020-07-15T11:11:00Z">
@@ -2962,7 +3265,21 @@
           <w:rPr>
             <w:color w:val="FF0000"/>
           </w:rPr>
-          <w:t xml:space="preserve">in the lapdMouse archive is </w:t>
+          <w:t xml:space="preserve">in the </w:t>
+        </w:r>
+        <w:proofErr w:type="spellStart"/>
+        <w:r>
+          <w:rPr>
+            <w:color w:val="FF0000"/>
+          </w:rPr>
+          <w:t>lapdMouse</w:t>
+        </w:r>
+        <w:proofErr w:type="spellEnd"/>
+        <w:r>
+          <w:rPr>
+            <w:color w:val="FF0000"/>
+          </w:rPr>
+          <w:t xml:space="preserve"> archive is </w:t>
         </w:r>
       </w:ins>
       <w:ins w:id="205" w:author="Chantal Darquenne" w:date="2020-07-15T11:17:00Z">
@@ -3115,7 +3432,21 @@
         <w:rPr>
           <w:color w:val="000000"/>
         </w:rPr>
-        <w:t>3)  I have a tough time deciphering the legends in figure 2.  There appears to be 2 mouse studies (triangles) that are both black (this study).  The triangles indicating mice C57BL/6 suggest that only that strain was used in the figure but I do not get that from reading the text.  The text has C57J/6 mice while the legend has C57BL/6 mice.  Rather than using shades of grey to indicate the study, might the authors use solid markers, open markers, and dotted marker/lines?</w:t>
+        <w:t xml:space="preserve">3)  I have a tough time deciphering the legends in figure 2.  There appears to be 2 mouse studies (triangles) that are both black (this study).  The triangles indicating mice C57BL/6 suggest that only that strain was used in the </w:t>
+      </w:r>
+      <w:proofErr w:type="gramStart"/>
+      <w:r>
+        <w:rPr>
+          <w:color w:val="000000"/>
+        </w:rPr>
+        <w:t>figure</w:t>
+      </w:r>
+      <w:proofErr w:type="gramEnd"/>
+      <w:r>
+        <w:rPr>
+          <w:color w:val="000000"/>
+        </w:rPr>
+        <w:t xml:space="preserve"> but I do not get that from reading the text.  The text has C57J/6 mice while the legend has C57BL/6 mice.  Rather than using shades of grey to indicate the study, might the authors use solid markers, open markers, and dotted marker/lines?</w:t>
       </w:r>
     </w:p>
     <w:p>
@@ -3169,7 +3500,6 @@
         <w:rPr>
           <w:color w:val="000000"/>
         </w:rPr>
-        <w:lastRenderedPageBreak/>
         <w:t>4) Why were the 0.5 particles not included in figure 2B?</w:t>
       </w:r>
     </w:p>
@@ -3191,7 +3521,21 @@
           <w:rPr>
             <w:color w:val="FF0000"/>
           </w:rPr>
-          <w:t xml:space="preserve">Data with 0.5 µm particles were obtained in Balb/c mice. </w:t>
+          <w:t xml:space="preserve">Data with 0.5 µm particles were obtained in </w:t>
+        </w:r>
+        <w:proofErr w:type="spellStart"/>
+        <w:r>
+          <w:rPr>
+            <w:color w:val="FF0000"/>
+          </w:rPr>
+          <w:t>Balb</w:t>
+        </w:r>
+        <w:proofErr w:type="spellEnd"/>
+        <w:r>
+          <w:rPr>
+            <w:color w:val="FF0000"/>
+          </w:rPr>
+          <w:t xml:space="preserve">/c mice. </w:t>
         </w:r>
       </w:ins>
       <w:r>
@@ -3263,7 +3607,21 @@
           <w:rPr>
             <w:color w:val="FF0000"/>
           </w:rPr>
-          <w:t>and as such no 0.5 µm data sets from the lapdMouse archive were included.</w:t>
+          <w:t xml:space="preserve">and as such no 0.5 µm data sets from the </w:t>
+        </w:r>
+        <w:proofErr w:type="spellStart"/>
+        <w:r>
+          <w:rPr>
+            <w:color w:val="FF0000"/>
+          </w:rPr>
+          <w:t>lapdMouse</w:t>
+        </w:r>
+        <w:proofErr w:type="spellEnd"/>
+        <w:r>
+          <w:rPr>
+            <w:color w:val="FF0000"/>
+          </w:rPr>
+          <w:t xml:space="preserve"> archive were included.</w:t>
         </w:r>
       </w:ins>
       <w:del w:id="226" w:author="Chantal Darquenne" w:date="2020-07-15T13:32:00Z">
@@ -3337,7 +3695,21 @@
         <w:rPr>
           <w:color w:val="000000"/>
         </w:rPr>
-        <w:t>5) The authors state a significant effect of "height" on the deposition pattern with deposition being greater in the lung apex.  In a prone mouse, the lung apex is at the same level as the lung base so I do not see the effect of height.  The authors later discuss non-dependent and dependent lung regions when they are talking about cranial and caudal regions, respectively.  Again, I do not think of these as non-dependent and dependent regions in a prone mouse.</w:t>
+        <w:t xml:space="preserve">5) The authors state a significant effect of "height" on the deposition pattern with deposition being greater in the lung apex.  In a prone mouse, the lung apex is at the same level as the lung </w:t>
+      </w:r>
+      <w:proofErr w:type="gramStart"/>
+      <w:r>
+        <w:rPr>
+          <w:color w:val="000000"/>
+        </w:rPr>
+        <w:t>base</w:t>
+      </w:r>
+      <w:proofErr w:type="gramEnd"/>
+      <w:r>
+        <w:rPr>
+          <w:color w:val="000000"/>
+        </w:rPr>
+        <w:t xml:space="preserve"> so I do not see the effect of height.  The authors later discuss non-dependent and dependent lung regions when they are talking about cranial and caudal regions, respectively.  Again, I do not think of these as non-dependent and dependent regions in a prone mouse.</w:t>
       </w:r>
     </w:p>
     <w:p>
@@ -3507,7 +3879,21 @@
           <w:rPr>
             <w:color w:val="FF0000"/>
           </w:rPr>
-          <w:t xml:space="preserve"> from bauer et al. </w:t>
+          <w:t xml:space="preserve"> from </w:t>
+        </w:r>
+        <w:proofErr w:type="spellStart"/>
+        <w:r>
+          <w:rPr>
+            <w:color w:val="FF0000"/>
+          </w:rPr>
+          <w:t>bauer</w:t>
+        </w:r>
+        <w:proofErr w:type="spellEnd"/>
+        <w:r>
+          <w:rPr>
+            <w:color w:val="FF0000"/>
+          </w:rPr>
+          <w:t xml:space="preserve"> et al. </w:t>
         </w:r>
         <w:r>
           <w:rPr>
@@ -3610,26 +3996,34 @@
           <w:rPr>
             <w:color w:val="FF0000"/>
           </w:rPr>
-          <w:t xml:space="preserve">, except </w:t>
-        </w:r>
-        <w:r>
-          <w:rPr>
-            <w:color w:val="FF0000"/>
-          </w:rPr>
-          <w:t>So</w:t>
-        </w:r>
-        <w:r>
-          <w:rPr>
-            <w:color w:val="FF0000"/>
-          </w:rPr>
-          <w:t>,</w:t>
-        </w:r>
-        <w:r>
-          <w:rPr>
-            <w:color w:val="FF0000"/>
-          </w:rPr>
-          <w:t xml:space="preserve"> </w:t>
-        </w:r>
+          <w:t xml:space="preserve">, </w:t>
+        </w:r>
+        <w:del w:id="259" w:author="Wanjun Gu [2]" w:date="2020-07-17T10:11:00Z">
+          <w:r>
+            <w:rPr>
+              <w:color w:val="FF0000"/>
+            </w:rPr>
+            <w:delText xml:space="preserve">except </w:delText>
+          </w:r>
+          <w:r>
+            <w:rPr>
+              <w:color w:val="FF0000"/>
+            </w:rPr>
+            <w:delText>So</w:delText>
+          </w:r>
+          <w:r>
+            <w:rPr>
+              <w:color w:val="FF0000"/>
+            </w:rPr>
+            <w:delText>,</w:delText>
+          </w:r>
+          <w:r>
+            <w:rPr>
+              <w:color w:val="FF0000"/>
+            </w:rPr>
+            <w:delText xml:space="preserve"> </w:delText>
+          </w:r>
+        </w:del>
         <w:r>
           <w:rPr>
             <w:color w:val="FF0000"/>
@@ -3649,7 +4043,7 @@
           <w:t>most proxim</w:t>
         </w:r>
       </w:ins>
-      <w:ins w:id="259" w:author="Chantal Darquenne" w:date="2020-07-15T13:54:00Z">
+      <w:ins w:id="260" w:author="Chantal Darquenne" w:date="2020-07-15T13:54:00Z">
         <w:r>
           <w:rPr>
             <w:color w:val="FF0000"/>
@@ -3657,7 +4051,7 @@
           <w:t>al airway</w:t>
         </w:r>
       </w:ins>
-      <w:ins w:id="260" w:author="Chantal Darquenne" w:date="2020-07-15T13:53:00Z">
+      <w:ins w:id="261" w:author="Chantal Darquenne" w:date="2020-07-15T13:53:00Z">
         <w:r>
           <w:rPr>
             <w:color w:val="FF0000"/>
@@ -3677,7 +4071,7 @@
           <w:t xml:space="preserve"> each lobe</w:t>
         </w:r>
       </w:ins>
-      <w:ins w:id="261" w:author="Chantal Darquenne" w:date="2020-07-15T13:51:00Z">
+      <w:ins w:id="262" w:author="Chantal Darquenne" w:date="2020-07-15T13:51:00Z">
         <w:r>
           <w:rPr>
             <w:color w:val="FF0000"/>
@@ -3689,7 +4083,7 @@
     <w:p>
       <w:pPr>
         <w:rPr>
-          <w:ins w:id="262" w:author="Chantal Darquenne" w:date="2020-07-15T13:47:00Z"/>
+          <w:ins w:id="263" w:author="Chantal Darquenne" w:date="2020-07-15T13:47:00Z"/>
           <w:color w:val="FF0000"/>
         </w:rPr>
       </w:pPr>
@@ -3703,12 +4097,12 @@
         <w:adjustRightInd w:val="0"/>
         <w:ind w:left="2274"/>
         <w:rPr>
-          <w:ins w:id="263" w:author="Chantal Darquenne" w:date="2020-07-15T13:47:00Z"/>
+          <w:ins w:id="264" w:author="Chantal Darquenne" w:date="2020-07-15T13:47:00Z"/>
           <w:sz w:val="20"/>
           <w:szCs w:val="20"/>
         </w:rPr>
       </w:pPr>
-      <w:ins w:id="264" w:author="Chantal Darquenne" w:date="2020-07-15T13:47:00Z">
+      <w:ins w:id="265" w:author="Chantal Darquenne" w:date="2020-07-15T13:47:00Z">
         <w:r>
           <w:rPr>
             <w:noProof/>
@@ -3784,31 +4178,73 @@
         <w:rPr>
           <w:color w:val="000000"/>
         </w:rPr>
-        <w:t>7)  Because the hot spots are defined as deposition greater than 2.3 standard deviations above the median, they are going to be much more likely to be present in regions of higher aerosol deposition.  Couldn't these hot spots simply be an accumulation of aerosols in highly ventilated lung regions.  The question is why do the cranial lung regions have a higher specific ventilation than other lung regions.  Traditionally it is thought that specific ventilation is greater in a lung region because either it is more compliant or has a greater transpulmonary pressure than other regions.  Obviously in a prone mouse, this cannot be gravity related.</w:t>
-      </w:r>
-    </w:p>
-    <w:p>
-      <w:pPr>
-        <w:rPr>
-          <w:color w:val="000000"/>
-        </w:rPr>
-      </w:pPr>
-    </w:p>
-    <w:p>
-      <w:pPr>
-        <w:rPr>
-          <w:ins w:id="265" w:author="Chantal Darquenne" w:date="2020-07-15T14:12:00Z"/>
-        </w:rPr>
-      </w:pPr>
-      <w:ins w:id="266" w:author="Chantal Darquenne" w:date="2020-07-15T13:55:00Z">
-        <w:r>
-          <w:rPr>
-            <w:color w:val="FF0000"/>
-          </w:rPr>
-          <w:t>We agree that higher deposition is likely to occur in highly ventilated lung regions. However, if deposition was mainly due gravitational sedimentation, one would expect deposition to be more un</w:t>
-        </w:r>
-      </w:ins>
-      <w:ins w:id="267" w:author="Chantal Darquenne" w:date="2020-07-15T13:56:00Z">
+        <w:t>7)  Because the hot spots are defined as deposition greater than 2.3 standard deviations above the median, they are going to be much more likely to be present in regions of higher aerosol deposition.  </w:t>
+      </w:r>
+      <w:proofErr w:type="gramStart"/>
+      <w:r>
+        <w:rPr>
+          <w:color w:val="000000"/>
+        </w:rPr>
+        <w:t>Couldn't</w:t>
+      </w:r>
+      <w:proofErr w:type="gramEnd"/>
+      <w:r>
+        <w:rPr>
+          <w:color w:val="000000"/>
+        </w:rPr>
+        <w:t xml:space="preserve"> these hot spots simply be an accumulation of aerosols in highly ventilated lung regions.  The question is why </w:t>
+      </w:r>
+      <w:proofErr w:type="gramStart"/>
+      <w:r>
+        <w:rPr>
+          <w:color w:val="000000"/>
+        </w:rPr>
+        <w:t>do the cranial lung regions have</w:t>
+      </w:r>
+      <w:proofErr w:type="gramEnd"/>
+      <w:r>
+        <w:rPr>
+          <w:color w:val="000000"/>
+        </w:rPr>
+        <w:t xml:space="preserve"> a higher specific ventilation than other lung regions.  Traditionally it is thought that specific ventilation is greater in a lung region because either it is more compliant or has a greater transpulmonary pressure than other regions.  Obviously in a prone mouse, this cannot be gravity related.</w:t>
+      </w:r>
+    </w:p>
+    <w:p>
+      <w:pPr>
+        <w:rPr>
+          <w:color w:val="000000"/>
+        </w:rPr>
+      </w:pPr>
+    </w:p>
+    <w:p>
+      <w:pPr>
+        <w:rPr>
+          <w:ins w:id="266" w:author="Chantal Darquenne" w:date="2020-07-15T14:12:00Z"/>
+        </w:rPr>
+      </w:pPr>
+      <w:ins w:id="267" w:author="Chantal Darquenne" w:date="2020-07-15T13:55:00Z">
+        <w:r>
+          <w:rPr>
+            <w:color w:val="FF0000"/>
+          </w:rPr>
+          <w:t xml:space="preserve">We agree that higher deposition is likely to occur in highly ventilated lung regions. However, if deposition </w:t>
+        </w:r>
+        <w:proofErr w:type="gramStart"/>
+        <w:r>
+          <w:rPr>
+            <w:color w:val="FF0000"/>
+          </w:rPr>
+          <w:t>was</w:t>
+        </w:r>
+        <w:proofErr w:type="gramEnd"/>
+        <w:r>
+          <w:rPr>
+            <w:color w:val="FF0000"/>
+          </w:rPr>
+          <w:t xml:space="preserve"> mainly due gravitational sedimentation, one would expect deposition to be more un</w:t>
+        </w:r>
+      </w:ins>
+      <w:ins w:id="268" w:author="Chantal Darquenne" w:date="2020-07-15T13:56:00Z">
         <w:r>
           <w:rPr>
             <w:color w:val="FF0000"/>
@@ -3816,7 +4252,7 @@
           <w:t xml:space="preserve">iformly distributed </w:t>
         </w:r>
       </w:ins>
-      <w:ins w:id="268" w:author="Chantal Darquenne" w:date="2020-07-15T14:00:00Z">
+      <w:ins w:id="269" w:author="Chantal Darquenne" w:date="2020-07-15T14:00:00Z">
         <w:r>
           <w:rPr>
             <w:color w:val="FF0000"/>
@@ -3824,7 +4260,7 @@
           <w:t xml:space="preserve">in the highly ventilated regions. </w:t>
         </w:r>
       </w:ins>
-      <w:ins w:id="269" w:author="Chantal Darquenne" w:date="2020-07-15T14:02:00Z">
+      <w:ins w:id="270" w:author="Chantal Darquenne" w:date="2020-07-15T14:02:00Z">
         <w:r>
           <w:rPr>
             <w:color w:val="FF0000"/>
@@ -3832,7 +4268,7 @@
           <w:t>Regarding specific ventilation, we agree that, because of the size of the mouse lung, gravity is unlikely to play a significant role in the ventilation distribution among the lobes</w:t>
         </w:r>
       </w:ins>
-      <w:ins w:id="270" w:author="Chantal Darquenne" w:date="2020-07-15T14:12:00Z">
+      <w:ins w:id="271" w:author="Chantal Darquenne" w:date="2020-07-15T14:12:00Z">
         <w:r>
           <w:rPr>
             <w:color w:val="FF0000"/>
@@ -3840,7 +4276,7 @@
           <w:t xml:space="preserve">. Indeed, Rooney et al (2009) </w:t>
         </w:r>
       </w:ins>
-      <w:ins w:id="271" w:author="Chantal Darquenne" w:date="2020-07-15T14:13:00Z">
+      <w:ins w:id="272" w:author="Chantal Darquenne" w:date="2020-07-15T14:13:00Z">
         <w:r>
           <w:rPr>
             <w:color w:val="FF0000"/>
@@ -3848,52 +4284,52 @@
           <w:t>showed that g</w:t>
         </w:r>
       </w:ins>
-      <w:ins w:id="272" w:author="Chantal Darquenne" w:date="2020-07-15T14:12:00Z">
+      <w:ins w:id="273" w:author="Chantal Darquenne" w:date="2020-07-15T14:12:00Z">
         <w:r>
           <w:t>ravity had little impact on regional filling</w:t>
         </w:r>
       </w:ins>
-      <w:ins w:id="273" w:author="Chantal Darquenne" w:date="2020-07-15T14:13:00Z">
+      <w:ins w:id="274" w:author="Chantal Darquenne" w:date="2020-07-15T14:13:00Z">
         <w:r>
           <w:t xml:space="preserve"> of the lungs of small rodents </w:t>
         </w:r>
       </w:ins>
-      <w:ins w:id="274" w:author="Chantal Darquenne" w:date="2020-07-15T14:14:00Z">
+      <w:ins w:id="275" w:author="Chantal Darquenne" w:date="2020-07-15T14:14:00Z">
         <w:r>
           <w:t>but rather</w:t>
         </w:r>
       </w:ins>
-      <w:ins w:id="275" w:author="Chantal Darquenne" w:date="2020-07-15T14:13:00Z">
+      <w:ins w:id="276" w:author="Chantal Darquenne" w:date="2020-07-15T14:13:00Z">
         <w:r>
           <w:t xml:space="preserve"> that </w:t>
         </w:r>
       </w:ins>
-      <w:ins w:id="276" w:author="Chantal Darquenne" w:date="2020-07-15T14:12:00Z">
+      <w:ins w:id="277" w:author="Chantal Darquenne" w:date="2020-07-15T14:12:00Z">
         <w:r>
           <w:t xml:space="preserve">regional filling characteristics </w:t>
         </w:r>
       </w:ins>
-      <w:ins w:id="277" w:author="Chantal Darquenne" w:date="2020-07-15T14:13:00Z">
+      <w:ins w:id="278" w:author="Chantal Darquenne" w:date="2020-07-15T14:13:00Z">
         <w:r>
           <w:t>were</w:t>
         </w:r>
       </w:ins>
-      <w:ins w:id="278" w:author="Chantal Darquenne" w:date="2020-07-15T14:14:00Z">
+      <w:ins w:id="279" w:author="Chantal Darquenne" w:date="2020-07-15T14:14:00Z">
         <w:r>
           <w:t xml:space="preserve"> mainly</w:t>
         </w:r>
       </w:ins>
-      <w:ins w:id="279" w:author="Chantal Darquenne" w:date="2020-07-15T14:12:00Z">
+      <w:ins w:id="280" w:author="Chantal Darquenne" w:date="2020-07-15T14:12:00Z">
         <w:r>
           <w:t xml:space="preserve"> dependent on anatomy.</w:t>
         </w:r>
       </w:ins>
-      <w:ins w:id="280" w:author="Chantal Darquenne" w:date="2020-07-15T14:14:00Z">
+      <w:ins w:id="281" w:author="Chantal Darquenne" w:date="2020-07-15T14:14:00Z">
         <w:r>
           <w:t xml:space="preserve"> Text has been </w:t>
         </w:r>
       </w:ins>
-      <w:ins w:id="281" w:author="Chantal Darquenne" w:date="2020-07-15T14:15:00Z">
+      <w:ins w:id="282" w:author="Chantal Darquenne" w:date="2020-07-15T14:15:00Z">
         <w:r>
           <w:t>edited in page xxx.</w:t>
         </w:r>
@@ -3930,7 +4366,7 @@
     <w:p>
       <w:pPr>
         <w:rPr>
-          <w:ins w:id="282" w:author="Chantal Darquenne" w:date="2020-07-13T10:14:00Z"/>
+          <w:ins w:id="283" w:author="Chantal Darquenne" w:date="2020-07-13T10:14:00Z"/>
           <w:color w:val="000000"/>
         </w:rPr>
       </w:pPr>
@@ -3947,7 +4383,7 @@
           <w:color w:val="000000"/>
         </w:rPr>
       </w:pPr>
-      <w:ins w:id="283" w:author="Chantal Darquenne" w:date="2020-07-13T10:14:00Z">
+      <w:ins w:id="284" w:author="Chantal Darquenne" w:date="2020-07-13T10:14:00Z">
         <w:r>
           <w:rPr>
             <w:color w:val="000000"/>
@@ -3959,7 +4395,7 @@
     <w:p>
       <w:pPr>
         <w:rPr>
-          <w:ins w:id="284" w:author="Chantal Darquenne" w:date="2020-07-13T10:12:00Z"/>
+          <w:ins w:id="285" w:author="Chantal Darquenne" w:date="2020-07-13T10:12:00Z"/>
           <w:color w:val="000000"/>
         </w:rPr>
       </w:pPr>
@@ -3976,7 +4412,7 @@
           <w:color w:val="000000"/>
         </w:rPr>
       </w:pPr>
-      <w:ins w:id="285" w:author="Chantal Darquenne" w:date="2020-07-13T10:12:00Z">
+      <w:ins w:id="286" w:author="Chantal Darquenne" w:date="2020-07-13T10:12:00Z">
         <w:r>
           <w:rPr>
             <w:color w:val="000000"/>
@@ -3984,19 +4420,33 @@
           <w:t>Done</w:t>
         </w:r>
       </w:ins>
-      <w:ins w:id="286" w:author="Chantal Darquenne" w:date="2020-07-13T15:30:00Z">
+      <w:ins w:id="287" w:author="Chantal Darquenne" w:date="2020-07-13T15:30:00Z">
         <w:r>
           <w:rPr>
             <w:color w:val="000000"/>
           </w:rPr>
-          <w:t xml:space="preserve"> (remove balb/c 2 µm Female)</w:t>
-        </w:r>
-      </w:ins>
-    </w:p>
-    <w:p>
-      <w:pPr>
-        <w:rPr>
-          <w:ins w:id="287" w:author="Chantal Darquenne" w:date="2020-07-13T10:12:00Z"/>
+          <w:t xml:space="preserve"> (remove </w:t>
+        </w:r>
+        <w:proofErr w:type="spellStart"/>
+        <w:r>
+          <w:rPr>
+            <w:color w:val="000000"/>
+          </w:rPr>
+          <w:t>balb</w:t>
+        </w:r>
+        <w:proofErr w:type="spellEnd"/>
+        <w:r>
+          <w:rPr>
+            <w:color w:val="000000"/>
+          </w:rPr>
+          <w:t>/c 2 µm Female)</w:t>
+        </w:r>
+      </w:ins>
+    </w:p>
+    <w:p>
+      <w:pPr>
+        <w:rPr>
+          <w:ins w:id="288" w:author="Chantal Darquenne" w:date="2020-07-13T10:12:00Z"/>
           <w:color w:val="000000"/>
         </w:rPr>
       </w:pPr>
@@ -4013,7 +4463,7 @@
           <w:color w:val="000000"/>
         </w:rPr>
       </w:pPr>
-      <w:ins w:id="288" w:author="Chantal Darquenne" w:date="2020-07-13T10:12:00Z">
+      <w:ins w:id="289" w:author="Chantal Darquenne" w:date="2020-07-13T10:12:00Z">
         <w:r>
           <w:rPr>
             <w:color w:val="000000"/>
@@ -4021,7 +4471,7 @@
           <w:t>Correct</w:t>
         </w:r>
       </w:ins>
-      <w:ins w:id="289" w:author="Chantal Darquenne" w:date="2020-07-13T10:13:00Z">
+      <w:ins w:id="290" w:author="Chantal Darquenne" w:date="2020-07-13T10:13:00Z">
         <w:r>
           <w:rPr>
             <w:color w:val="000000"/>
@@ -4033,7 +4483,7 @@
     <w:p>
       <w:pPr>
         <w:rPr>
-          <w:ins w:id="290" w:author="Chantal Darquenne" w:date="2020-07-13T10:13:00Z"/>
+          <w:ins w:id="291" w:author="Chantal Darquenne" w:date="2020-07-13T10:13:00Z"/>
           <w:color w:val="000000"/>
         </w:rPr>
       </w:pPr>
@@ -4050,7 +4500,7 @@
           <w:color w:val="000000"/>
         </w:rPr>
       </w:pPr>
-      <w:ins w:id="291" w:author="Chantal Darquenne" w:date="2020-07-13T10:13:00Z">
+      <w:ins w:id="292" w:author="Chantal Darquenne" w:date="2020-07-13T10:13:00Z">
         <w:r>
           <w:rPr>
             <w:color w:val="000000"/>
@@ -4078,7 +4528,7 @@
           <w:color w:val="000000"/>
         </w:rPr>
       </w:pPr>
-      <w:ins w:id="292" w:author="Chantal Darquenne" w:date="2020-07-13T10:13:00Z">
+      <w:ins w:id="293" w:author="Chantal Darquenne" w:date="2020-07-13T10:13:00Z">
         <w:r>
           <w:rPr>
             <w:color w:val="000000"/>
@@ -4247,58 +4697,102 @@
           <w:color w:val="000000"/>
         </w:rPr>
       </w:pPr>
-      <w:r>
-        <w:rPr>
-          <w:color w:val="000000"/>
-        </w:rPr>
-        <w:t>MethodsX (optional)</w:t>
-      </w:r>
-    </w:p>
-    <w:p>
-      <w:pPr>
-        <w:rPr>
-          <w:color w:val="000000"/>
-        </w:rPr>
-      </w:pPr>
-    </w:p>
-    <w:p>
-      <w:pPr>
-        <w:rPr>
-          <w:color w:val="000000"/>
-        </w:rPr>
-      </w:pPr>
-      <w:r>
-        <w:rPr>
-          <w:color w:val="000000"/>
-        </w:rPr>
-        <w:t xml:space="preserve">We invite you to submit a method article alongside your research article. This is an opportunity to get full credit for the time and money spent on developing research methods, and to increase the visibility and impact of your work. If your research article is accepted, we will contact you with instructions on the submission process for your method article to MethodsX. On receipt at </w:t>
-      </w:r>
+      <w:proofErr w:type="spellStart"/>
+      <w:r>
+        <w:rPr>
+          <w:color w:val="000000"/>
+        </w:rPr>
+        <w:t>MethodsX</w:t>
+      </w:r>
+      <w:proofErr w:type="spellEnd"/>
+      <w:r>
+        <w:rPr>
+          <w:color w:val="000000"/>
+        </w:rPr>
+        <w:t xml:space="preserve"> (optional)</w:t>
+      </w:r>
+    </w:p>
+    <w:p>
+      <w:pPr>
+        <w:rPr>
+          <w:color w:val="000000"/>
+        </w:rPr>
+      </w:pPr>
+    </w:p>
+    <w:p>
+      <w:pPr>
+        <w:rPr>
+          <w:color w:val="000000"/>
+        </w:rPr>
+      </w:pPr>
+      <w:r>
+        <w:rPr>
+          <w:color w:val="000000"/>
+        </w:rPr>
+        <w:t xml:space="preserve">We invite you to submit a method article alongside your research article. This is an opportunity to get full credit for the time and money spent on developing research methods, and to increase the visibility and impact of your work. If your research article is accepted, we will contact you with instructions on the submission process for your method article to </w:t>
+      </w:r>
+      <w:proofErr w:type="spellStart"/>
+      <w:r>
+        <w:rPr>
+          <w:color w:val="000000"/>
+        </w:rPr>
+        <w:t>MethodsX</w:t>
+      </w:r>
+      <w:proofErr w:type="spellEnd"/>
+      <w:r>
+        <w:rPr>
+          <w:color w:val="000000"/>
+        </w:rPr>
+        <w:t xml:space="preserve">. On receipt at </w:t>
+      </w:r>
+      <w:proofErr w:type="spellStart"/>
       <w:r>
         <w:rPr>
           <w:color w:val="000000"/>
         </w:rPr>
         <w:lastRenderedPageBreak/>
-        <w:t>MethodsX it will be editorially reviewed and, upon acceptance, published as a separate method article. Your articles will be linked on ScienceDirect. </w:t>
-      </w:r>
-    </w:p>
-    <w:p>
-      <w:pPr>
-        <w:rPr>
-          <w:color w:val="000000"/>
-        </w:rPr>
-      </w:pPr>
-    </w:p>
-    <w:p>
-      <w:pPr>
-        <w:rPr>
-          <w:color w:val="000000"/>
-        </w:rPr>
-      </w:pPr>
-      <w:r>
-        <w:rPr>
-          <w:color w:val="000000"/>
-        </w:rPr>
-        <w:t>Please prepare your paper using the MethodsX Guide for Authors: </w:t>
+        <w:t>MethodsX</w:t>
+      </w:r>
+      <w:proofErr w:type="spellEnd"/>
+      <w:r>
+        <w:rPr>
+          <w:color w:val="000000"/>
+        </w:rPr>
+        <w:t xml:space="preserve"> it will be editorially reviewed and, upon acceptance, published as a separate method article. Your articles will be linked on ScienceDirect. </w:t>
+      </w:r>
+    </w:p>
+    <w:p>
+      <w:pPr>
+        <w:rPr>
+          <w:color w:val="000000"/>
+        </w:rPr>
+      </w:pPr>
+    </w:p>
+    <w:p>
+      <w:pPr>
+        <w:rPr>
+          <w:color w:val="000000"/>
+        </w:rPr>
+      </w:pPr>
+      <w:r>
+        <w:rPr>
+          <w:color w:val="000000"/>
+        </w:rPr>
+        <w:t xml:space="preserve">Please prepare your paper using the </w:t>
+      </w:r>
+      <w:proofErr w:type="spellStart"/>
+      <w:r>
+        <w:rPr>
+          <w:color w:val="000000"/>
+        </w:rPr>
+        <w:t>MethodsX</w:t>
+      </w:r>
+      <w:proofErr w:type="spellEnd"/>
+      <w:r>
+        <w:rPr>
+          <w:color w:val="000000"/>
+        </w:rPr>
+        <w:t xml:space="preserve"> Guide for Authors: </w:t>
       </w:r>
       <w:hyperlink r:id="rId13" w:history="1">
         <w:r>
@@ -4404,7 +4898,23 @@
         <w:annotationRef/>
       </w:r>
       <w:r>
-        <w:t xml:space="preserve">Wanjun: we should include a figure of the lung lobes like panel B. This is a figure form the JAP paper describing the lapdMouse dataset. We could also superimposed on the figure the centerline of the trachea and the two main bronchi and show the reference plane used to look at near-acini deposition in Fig 5. </w:t>
+        <w:t xml:space="preserve">Wanjun: we should include a figure of the lung lobes like panel B. This is a figure form the JAP paper describing the </w:t>
+      </w:r>
+      <w:proofErr w:type="spellStart"/>
+      <w:r>
+        <w:t>lapdMouse</w:t>
+      </w:r>
+      <w:proofErr w:type="spellEnd"/>
+      <w:r>
+        <w:t xml:space="preserve"> dataset. We could also </w:t>
+      </w:r>
+      <w:proofErr w:type="gramStart"/>
+      <w:r>
+        <w:t>superimposed</w:t>
+      </w:r>
+      <w:proofErr w:type="gramEnd"/>
+      <w:r>
+        <w:t xml:space="preserve"> on the figure the centerline of the trachea and the two main bronchi and show the reference plane used to look at near-acini deposition in Fig 5. </w:t>
       </w:r>
     </w:p>
   </w:comment>
@@ -4423,7 +4933,15 @@
         <w:t>Wanjun: you should create a table that includes total lung volume, tidal volume and breathing frequency averaged per mouse strain</w:t>
       </w:r>
       <w:r>
-        <w:t>. These data are already compiled in Bauer et al, 2020 (that is the paper published in eth J. Appl. Physiol. That described the lapdMouse archive)</w:t>
+        <w:t xml:space="preserve">. These data are already compiled in Bauer et al, 2020 (that is the paper published in eth J. Appl. Physiol. That described the </w:t>
+      </w:r>
+      <w:proofErr w:type="spellStart"/>
+      <w:r>
+        <w:t>lapdMouse</w:t>
+      </w:r>
+      <w:proofErr w:type="spellEnd"/>
+      <w:r>
+        <w:t xml:space="preserve"> archive)</w:t>
       </w:r>
     </w:p>
   </w:comment>
@@ -4487,6 +5005,9 @@
   </w15:person>
   <w15:person w15:author="Wanjun Gu">
     <w15:presenceInfo w15:providerId="Windows Live" w15:userId="c6b90fbd5f53be80"/>
+  </w15:person>
+  <w15:person w15:author="Wanjun Gu [2]">
+    <w15:presenceInfo w15:providerId="None" w15:userId="Wanjun Gu"/>
   </w15:person>
 </w15:people>
 </file>
@@ -4610,6 +5131,7 @@
     <w:lsdException w:name="HTML Sample" w:semiHidden="1" w:unhideWhenUsed="1"/>
     <w:lsdException w:name="HTML Typewriter" w:semiHidden="1" w:unhideWhenUsed="1"/>
     <w:lsdException w:name="HTML Variable" w:semiHidden="1" w:unhideWhenUsed="1"/>
+    <w:lsdException w:name="Normal Table" w:semiHidden="1" w:unhideWhenUsed="1"/>
     <w:lsdException w:name="annotation subject" w:semiHidden="1" w:unhideWhenUsed="1"/>
     <w:lsdException w:name="No List" w:semiHidden="1" w:unhideWhenUsed="1"/>
     <w:lsdException w:name="Outline List 1" w:semiHidden="1" w:unhideWhenUsed="1"/>
@@ -4656,8 +5178,10 @@
     <w:lsdException w:name="Table Subtle 2" w:semiHidden="1" w:unhideWhenUsed="1"/>
     <w:lsdException w:name="Table Web 1" w:semiHidden="1" w:unhideWhenUsed="1"/>
     <w:lsdException w:name="Table Web 2" w:semiHidden="1" w:unhideWhenUsed="1"/>
+    <w:lsdException w:name="Table Web 3" w:semiHidden="1" w:unhideWhenUsed="1"/>
     <w:lsdException w:name="Balloon Text" w:semiHidden="1" w:unhideWhenUsed="1"/>
     <w:lsdException w:name="Table Grid" w:uiPriority="39"/>
+    <w:lsdException w:name="Table Theme" w:semiHidden="1" w:unhideWhenUsed="1"/>
     <w:lsdException w:name="Placeholder Text" w:semiHidden="1"/>
     <w:lsdException w:name="No Spacing" w:uiPriority="1" w:qFormat="1"/>
     <w:lsdException w:name="Light Shading" w:uiPriority="60"/>

</xml_diff>